<commit_message>
comienzo practica modulo 2
</commit_message>
<xml_diff>
--- a/Clase INAP/Introducción al lenguaje de programación R - Guía del curso.docx
+++ b/Clase INAP/Introducción al lenguaje de programación R - Guía del curso.docx
@@ -47,15 +47,36 @@
         <w:t>Módulo 0:</w:t>
       </w:r>
       <w:r>
-        <w:t xml:space="preserve"> Instalación de R y RStudio</w:t>
-      </w:r>
-    </w:p>
-    <w:p>
-      <w:r>
-        <w:t>Antes de comenzar, es necesario instalar el lenguaje R y su interfaz RStudio en la computadora</w:t>
-      </w:r>
-      <w:r>
-        <w:t xml:space="preserve"> por lo que se espera que para la primer clase, usted haya completado es</w:t>
+        <w:t xml:space="preserve"> Instalación de R y </w:t>
+      </w:r>
+      <w:proofErr w:type="spellStart"/>
+      <w:r>
+        <w:t>RStudio</w:t>
+      </w:r>
+      <w:proofErr w:type="spellEnd"/>
+    </w:p>
+    <w:p>
+      <w:r>
+        <w:t xml:space="preserve">Antes de comenzar, es necesario instalar el lenguaje R y su interfaz </w:t>
+      </w:r>
+      <w:proofErr w:type="spellStart"/>
+      <w:r>
+        <w:t>RStudio</w:t>
+      </w:r>
+      <w:proofErr w:type="spellEnd"/>
+      <w:r>
+        <w:t xml:space="preserve"> en la computadora</w:t>
+      </w:r>
+      <w:r>
+        <w:t xml:space="preserve"> por lo que se espera que para la </w:t>
+      </w:r>
+      <w:proofErr w:type="gramStart"/>
+      <w:r>
+        <w:t>primer clase</w:t>
+      </w:r>
+      <w:proofErr w:type="gramEnd"/>
+      <w:r>
+        <w:t>, usted haya completado es</w:t>
       </w:r>
       <w:r>
         <w:t>te módulo</w:t>
@@ -120,14 +141,31 @@
         </w:r>
       </w:hyperlink>
       <w:r>
-        <w:t xml:space="preserve"> y clickeamos en </w:t>
-      </w:r>
-      <w:r>
-        <w:rPr>
-          <w:b/>
-          <w:bCs/>
-        </w:rPr>
-        <w:t>download R</w:t>
+        <w:t xml:space="preserve"> y </w:t>
+      </w:r>
+      <w:proofErr w:type="spellStart"/>
+      <w:r>
+        <w:t>clickeamos</w:t>
+      </w:r>
+      <w:proofErr w:type="spellEnd"/>
+      <w:r>
+        <w:t xml:space="preserve"> en </w:t>
+      </w:r>
+      <w:proofErr w:type="spellStart"/>
+      <w:r>
+        <w:rPr>
+          <w:b/>
+          <w:bCs/>
+        </w:rPr>
+        <w:t>download</w:t>
+      </w:r>
+      <w:proofErr w:type="spellEnd"/>
+      <w:r>
+        <w:rPr>
+          <w:b/>
+          <w:bCs/>
+        </w:rPr>
+        <w:t xml:space="preserve"> R</w:t>
       </w:r>
       <w:r>
         <w:t xml:space="preserve"> (“Descargar R”)</w:t>
@@ -262,12 +300,48 @@
           <w:lang w:val="en-US"/>
         </w:rPr>
       </w:pPr>
+      <w:proofErr w:type="spellStart"/>
       <w:r>
         <w:rPr>
           <w:lang w:val="en-US"/>
         </w:rPr>
         <w:lastRenderedPageBreak/>
-        <w:t xml:space="preserve">Luego de clickear sobre </w:t>
+        <w:t>Luego</w:t>
+      </w:r>
+      <w:proofErr w:type="spellEnd"/>
+      <w:r>
+        <w:rPr>
+          <w:lang w:val="en-US"/>
+        </w:rPr>
+        <w:t xml:space="preserve"> de </w:t>
+      </w:r>
+      <w:proofErr w:type="spellStart"/>
+      <w:r>
+        <w:rPr>
+          <w:lang w:val="en-US"/>
+        </w:rPr>
+        <w:t>clickear</w:t>
+      </w:r>
+      <w:proofErr w:type="spellEnd"/>
+      <w:r>
+        <w:rPr>
+          <w:lang w:val="en-US"/>
+        </w:rPr>
+        <w:t xml:space="preserve"> </w:t>
+      </w:r>
+      <w:proofErr w:type="spellStart"/>
+      <w:r>
+        <w:rPr>
+          <w:lang w:val="en-US"/>
+        </w:rPr>
+        <w:t>sobre</w:t>
+      </w:r>
+      <w:proofErr w:type="spellEnd"/>
+      <w:r>
+        <w:rPr>
+          <w:lang w:val="en-US"/>
+        </w:rPr>
+        <w:t xml:space="preserve"> </w:t>
       </w:r>
       <w:r>
         <w:rPr>
@@ -339,6 +413,7 @@
           <w:lang w:val="en-US"/>
         </w:rPr>
       </w:pPr>
+      <w:proofErr w:type="spellStart"/>
       <w:r>
         <w:rPr>
           <w:lang w:val="en-US"/>
@@ -349,7 +424,28 @@
         <w:rPr>
           <w:lang w:val="en-US"/>
         </w:rPr>
-        <w:t xml:space="preserve">lickear sobre </w:t>
+        <w:t>lickear</w:t>
+      </w:r>
+      <w:proofErr w:type="spellEnd"/>
+      <w:r>
+        <w:rPr>
+          <w:lang w:val="en-US"/>
+        </w:rPr>
+        <w:t xml:space="preserve"> </w:t>
+      </w:r>
+      <w:proofErr w:type="spellStart"/>
+      <w:r>
+        <w:rPr>
+          <w:lang w:val="en-US"/>
+        </w:rPr>
+        <w:t>sobre</w:t>
+      </w:r>
+      <w:proofErr w:type="spellEnd"/>
+      <w:r>
+        <w:rPr>
+          <w:lang w:val="en-US"/>
+        </w:rPr>
+        <w:t xml:space="preserve"> </w:t>
       </w:r>
       <w:r>
         <w:rPr>
@@ -417,17 +513,58 @@
     </w:p>
     <w:p>
       <w:r>
-        <w:t xml:space="preserve">Y descargamos R clickeando sobre </w:t>
-      </w:r>
-      <w:r>
-        <w:rPr>
-          <w:b/>
-          <w:bCs/>
-        </w:rPr>
-        <w:t>Download R 4.1.3 for Windows</w:t>
-      </w:r>
-      <w:r>
-        <w:t>. Puede que la versión no sea la misma, es decir que los números “4.1.3” hayan cambiado. No le preste atención e instálelo de todas formas. Cada tanto, R se actualiza y distribuyen una nueva versión. Sin embargo los cambios entre versiones no son muy importantes, a menos que haya pasado mucho tiempo (unos años) entre versiones, que no es nuestro caso.</w:t>
+        <w:t xml:space="preserve">Y descargamos R </w:t>
+      </w:r>
+      <w:proofErr w:type="spellStart"/>
+      <w:r>
+        <w:t>clickeando</w:t>
+      </w:r>
+      <w:proofErr w:type="spellEnd"/>
+      <w:r>
+        <w:t xml:space="preserve"> sobre </w:t>
+      </w:r>
+      <w:proofErr w:type="spellStart"/>
+      <w:r>
+        <w:rPr>
+          <w:b/>
+          <w:bCs/>
+        </w:rPr>
+        <w:t>Download</w:t>
+      </w:r>
+      <w:proofErr w:type="spellEnd"/>
+      <w:r>
+        <w:rPr>
+          <w:b/>
+          <w:bCs/>
+        </w:rPr>
+        <w:t xml:space="preserve"> R 4.1.3 </w:t>
+      </w:r>
+      <w:proofErr w:type="spellStart"/>
+      <w:r>
+        <w:rPr>
+          <w:b/>
+          <w:bCs/>
+        </w:rPr>
+        <w:t>for</w:t>
+      </w:r>
+      <w:proofErr w:type="spellEnd"/>
+      <w:r>
+        <w:rPr>
+          <w:b/>
+          <w:bCs/>
+        </w:rPr>
+        <w:t xml:space="preserve"> Windows</w:t>
+      </w:r>
+      <w:r>
+        <w:t xml:space="preserve">. Puede que la versión no sea la misma, es decir que los números “4.1.3” hayan cambiado. No le preste atención e instálelo de todas formas. Cada tanto, R se actualiza y distribuyen una nueva versión. Sin </w:t>
+      </w:r>
+      <w:proofErr w:type="gramStart"/>
+      <w:r>
+        <w:t>embargo</w:t>
+      </w:r>
+      <w:proofErr w:type="gramEnd"/>
+      <w:r>
+        <w:t xml:space="preserve"> los cambios entre versiones no son muy importantes, a menos que haya pasado mucho tiempo (unos años) entre versiones, que no es nuestro caso.</w:t>
       </w:r>
     </w:p>
     <w:p>
@@ -520,17 +657,39 @@
         <w:t>R-4.1.3-win.exe</w:t>
       </w:r>
       <w:r>
-        <w:t xml:space="preserve"> recientemente descargado y ejecútelo con un doble click izquierdo. Al hacerlo, usualmente aparece una ventana con la pregunta </w:t>
-      </w:r>
-      <w:r>
-        <w:rPr>
-          <w:b/>
-          <w:bCs/>
-        </w:rPr>
-        <w:t>¿Quiere permitir que esta aplicación realice cambios en su dispositivo?</w:t>
-      </w:r>
-      <w:r>
-        <w:t xml:space="preserve">. Si aparece, seleccione </w:t>
+        <w:t xml:space="preserve"> recientemente descargado y ejecútelo con un doble </w:t>
+      </w:r>
+      <w:proofErr w:type="spellStart"/>
+      <w:proofErr w:type="gramStart"/>
+      <w:r>
+        <w:t>click</w:t>
+      </w:r>
+      <w:proofErr w:type="spellEnd"/>
+      <w:proofErr w:type="gramEnd"/>
+      <w:r>
+        <w:t xml:space="preserve"> izquierdo. Al hacerlo, usualmente aparece una ventana con la pregunta </w:t>
+      </w:r>
+      <w:r>
+        <w:rPr>
+          <w:b/>
+          <w:bCs/>
+        </w:rPr>
+        <w:t xml:space="preserve">¿Quiere permitir que esta aplicación realice cambios en su </w:t>
+      </w:r>
+      <w:proofErr w:type="gramStart"/>
+      <w:r>
+        <w:rPr>
+          <w:b/>
+          <w:bCs/>
+        </w:rPr>
+        <w:t>dispositivo?</w:t>
+      </w:r>
+      <w:r>
+        <w:t>.</w:t>
+      </w:r>
+      <w:proofErr w:type="gramEnd"/>
+      <w:r>
+        <w:t xml:space="preserve"> Si aparece, seleccione </w:t>
       </w:r>
       <w:r>
         <w:rPr>
@@ -550,12 +709,21 @@
       <w:r>
         <w:t xml:space="preserve">En la selección de idioma, seleccione </w:t>
       </w:r>
-      <w:r>
-        <w:rPr>
-          <w:b/>
-          <w:bCs/>
-        </w:rPr>
-        <w:t xml:space="preserve">Español </w:t>
+      <w:proofErr w:type="gramStart"/>
+      <w:r>
+        <w:rPr>
+          <w:b/>
+          <w:bCs/>
+        </w:rPr>
+        <w:t>Español</w:t>
+      </w:r>
+      <w:proofErr w:type="gramEnd"/>
+      <w:r>
+        <w:rPr>
+          <w:b/>
+          <w:bCs/>
+        </w:rPr>
+        <w:t xml:space="preserve"> </w:t>
       </w:r>
       <w:r>
         <w:t xml:space="preserve">y </w:t>
@@ -625,7 +793,15 @@
         <w:t>Continúe con la instalación</w:t>
       </w:r>
       <w:r>
-        <w:t xml:space="preserve"> clickeando siempre sobre siguiente. Los pasos que debería observar son los siguientes:</w:t>
+        <w:t xml:space="preserve"> </w:t>
+      </w:r>
+      <w:proofErr w:type="spellStart"/>
+      <w:r>
+        <w:t>clickeando</w:t>
+      </w:r>
+      <w:proofErr w:type="spellEnd"/>
+      <w:r>
+        <w:t xml:space="preserve"> siempre sobre siguiente. Los pasos que debería observar son los siguientes:</w:t>
       </w:r>
     </w:p>
     <w:p>
@@ -933,7 +1109,15 @@
         </w:rPr>
       </w:pPr>
       <w:r>
-        <w:t xml:space="preserve">Y comenzará la instalación, espere hasta que termine y finalmente clickee sobre </w:t>
+        <w:t xml:space="preserve">Y comenzará la instalación, espere hasta que termine y finalmente </w:t>
+      </w:r>
+      <w:proofErr w:type="spellStart"/>
+      <w:r>
+        <w:t>clickee</w:t>
+      </w:r>
+      <w:proofErr w:type="spellEnd"/>
+      <w:r>
+        <w:t xml:space="preserve"> sobre </w:t>
       </w:r>
       <w:r>
         <w:rPr>
@@ -955,18 +1139,39 @@
         <w:pStyle w:val="Ttulo2"/>
       </w:pPr>
       <w:r>
-        <w:t>Paso 3: Descargar RStudio</w:t>
-      </w:r>
-    </w:p>
-    <w:p>
-      <w:pPr>
-        <w:rPr>
-          <w:b/>
-          <w:bCs/>
-        </w:rPr>
-      </w:pPr>
-      <w:r>
-        <w:t xml:space="preserve">¡Felicidades, su computadora ahora puede hablar en R fluído! Sin embargo, nosotros no… Para ayudar a entender y manejar el lenguaje se utilizará la interfaz RStudio. Para descargarla </w:t>
+        <w:t xml:space="preserve">Paso 3: Descargar </w:t>
+      </w:r>
+      <w:proofErr w:type="spellStart"/>
+      <w:r>
+        <w:t>RStudio</w:t>
+      </w:r>
+      <w:proofErr w:type="spellEnd"/>
+    </w:p>
+    <w:p>
+      <w:pPr>
+        <w:rPr>
+          <w:b/>
+          <w:bCs/>
+        </w:rPr>
+      </w:pPr>
+      <w:r>
+        <w:t xml:space="preserve">¡Felicidades, su computadora ahora puede hablar en R </w:t>
+      </w:r>
+      <w:proofErr w:type="spellStart"/>
+      <w:r>
+        <w:t>fluído</w:t>
+      </w:r>
+      <w:proofErr w:type="spellEnd"/>
+      <w:r>
+        <w:t xml:space="preserve">! Sin embargo, nosotros no… Para ayudar a entender y manejar el lenguaje se utilizará la interfaz </w:t>
+      </w:r>
+      <w:proofErr w:type="spellStart"/>
+      <w:r>
+        <w:t>RStudio</w:t>
+      </w:r>
+      <w:proofErr w:type="spellEnd"/>
+      <w:r>
+        <w:t xml:space="preserve">. Para descargarla </w:t>
       </w:r>
       <w:r>
         <w:lastRenderedPageBreak/>
@@ -983,6 +1188,7 @@
       <w:r>
         <w:t xml:space="preserve">. Dentro de la pestaña </w:t>
       </w:r>
+      <w:proofErr w:type="spellStart"/>
       <w:r>
         <w:rPr>
           <w:b/>
@@ -990,15 +1196,33 @@
         </w:rPr>
         <w:t>Products</w:t>
       </w:r>
-      <w:r>
-        <w:t xml:space="preserve"> clickee sobre </w:t>
-      </w:r>
-      <w:r>
-        <w:rPr>
-          <w:b/>
-          <w:bCs/>
-        </w:rPr>
-        <w:t>RStudio:</w:t>
+      <w:proofErr w:type="spellEnd"/>
+      <w:r>
+        <w:t xml:space="preserve"> </w:t>
+      </w:r>
+      <w:proofErr w:type="spellStart"/>
+      <w:r>
+        <w:t>clickee</w:t>
+      </w:r>
+      <w:proofErr w:type="spellEnd"/>
+      <w:r>
+        <w:t xml:space="preserve"> sobre </w:t>
+      </w:r>
+      <w:proofErr w:type="spellStart"/>
+      <w:r>
+        <w:rPr>
+          <w:b/>
+          <w:bCs/>
+        </w:rPr>
+        <w:t>RStudio</w:t>
+      </w:r>
+      <w:proofErr w:type="spellEnd"/>
+      <w:r>
+        <w:rPr>
+          <w:b/>
+          <w:bCs/>
+        </w:rPr>
+        <w:t>:</w:t>
       </w:r>
     </w:p>
     <w:p>
@@ -1070,7 +1294,15 @@
         <w:t>DOWNLOAD RSTUDIO DESKTOP</w:t>
       </w:r>
       <w:r>
-        <w:t xml:space="preserve"> y clickeelo:</w:t>
+        <w:t xml:space="preserve"> y </w:t>
+      </w:r>
+      <w:proofErr w:type="spellStart"/>
+      <w:r>
+        <w:t>clickeelo</w:t>
+      </w:r>
+      <w:proofErr w:type="spellEnd"/>
+      <w:r>
+        <w:t>:</w:t>
       </w:r>
     </w:p>
     <w:p>
@@ -1146,13 +1378,31 @@
         </w:rPr>
         <w:t xml:space="preserve">debajo de </w:t>
       </w:r>
-      <w:r>
-        <w:rPr>
-          <w:b/>
-          <w:bCs/>
-        </w:rPr>
-        <w:t>RStudio Desktop Open Source License Free</w:t>
-      </w:r>
+      <w:proofErr w:type="spellStart"/>
+      <w:r>
+        <w:rPr>
+          <w:b/>
+          <w:bCs/>
+        </w:rPr>
+        <w:t>RStudio</w:t>
+      </w:r>
+      <w:proofErr w:type="spellEnd"/>
+      <w:r>
+        <w:rPr>
+          <w:b/>
+          <w:bCs/>
+        </w:rPr>
+        <w:t xml:space="preserve"> Desktop Open </w:t>
+      </w:r>
+      <w:proofErr w:type="spellStart"/>
+      <w:r>
+        <w:rPr>
+          <w:b/>
+          <w:bCs/>
+        </w:rPr>
+        <w:t>Source</w:t>
+      </w:r>
+      <w:proofErr w:type="spellEnd"/>
       <w:r>
         <w:rPr>
           <w:b/>
@@ -1160,11 +1410,50 @@
         </w:rPr>
         <w:t xml:space="preserve"> </w:t>
       </w:r>
-      <w:r>
-        <w:t>y clickeelo.</w:t>
-      </w:r>
-      <w:r>
-        <w:t xml:space="preserve"> Asegúrese de clickear el </w:t>
+      <w:proofErr w:type="spellStart"/>
+      <w:r>
+        <w:rPr>
+          <w:b/>
+          <w:bCs/>
+        </w:rPr>
+        <w:t>License</w:t>
+      </w:r>
+      <w:proofErr w:type="spellEnd"/>
+      <w:r>
+        <w:rPr>
+          <w:b/>
+          <w:bCs/>
+        </w:rPr>
+        <w:t xml:space="preserve"> Free</w:t>
+      </w:r>
+      <w:r>
+        <w:rPr>
+          <w:b/>
+          <w:bCs/>
+        </w:rPr>
+        <w:t xml:space="preserve"> </w:t>
+      </w:r>
+      <w:r>
+        <w:t xml:space="preserve">y </w:t>
+      </w:r>
+      <w:proofErr w:type="spellStart"/>
+      <w:r>
+        <w:t>clickeelo</w:t>
+      </w:r>
+      <w:proofErr w:type="spellEnd"/>
+      <w:r>
+        <w:t>.</w:t>
+      </w:r>
+      <w:r>
+        <w:t xml:space="preserve"> Asegúrese de </w:t>
+      </w:r>
+      <w:proofErr w:type="spellStart"/>
+      <w:r>
+        <w:t>clickear</w:t>
+      </w:r>
+      <w:proofErr w:type="spellEnd"/>
+      <w:r>
+        <w:t xml:space="preserve"> el </w:t>
       </w:r>
       <w:r>
         <w:rPr>
@@ -1238,14 +1527,42 @@
         <w:rPr>
           <w:lang w:val="en-US"/>
         </w:rPr>
-        <w:t xml:space="preserve">Y clickee sobre </w:t>
-      </w:r>
-      <w:r>
-        <w:rPr>
-          <w:b/>
-          <w:bCs/>
+        <w:t xml:space="preserve">Y </w:t>
+      </w:r>
+      <w:proofErr w:type="spellStart"/>
+      <w:r>
+        <w:rPr>
           <w:lang w:val="en-US"/>
         </w:rPr>
+        <w:t>clickee</w:t>
+      </w:r>
+      <w:proofErr w:type="spellEnd"/>
+      <w:r>
+        <w:rPr>
+          <w:lang w:val="en-US"/>
+        </w:rPr>
+        <w:t xml:space="preserve"> </w:t>
+      </w:r>
+      <w:proofErr w:type="spellStart"/>
+      <w:r>
+        <w:rPr>
+          <w:lang w:val="en-US"/>
+        </w:rPr>
+        <w:t>sobre</w:t>
+      </w:r>
+      <w:proofErr w:type="spellEnd"/>
+      <w:r>
+        <w:rPr>
+          <w:lang w:val="en-US"/>
+        </w:rPr>
+        <w:t xml:space="preserve"> </w:t>
+      </w:r>
+      <w:r>
+        <w:rPr>
+          <w:b/>
+          <w:bCs/>
+          <w:lang w:val="en-US"/>
+        </w:rPr>
         <w:t>DOWNLOAD RSTUDIO FOR WINDOWS</w:t>
       </w:r>
       <w:r>
@@ -1261,7 +1578,15 @@
         <w:t>si usted no tiene Windows debe seleccionar su instalador correspondiente (que se encuentran un poco más abajo).</w:t>
       </w:r>
       <w:r>
-        <w:t xml:space="preserve"> También pueden haber diferencias en las versiones que se descargan pero las diferencias son mínimas y no nos generarán problemas.</w:t>
+        <w:t xml:space="preserve"> También </w:t>
+      </w:r>
+      <w:proofErr w:type="gramStart"/>
+      <w:r>
+        <w:t>pueden</w:t>
+      </w:r>
+      <w:proofErr w:type="gramEnd"/>
+      <w:r>
+        <w:t xml:space="preserve"> haber diferencias en las versiones que se descargan pero las diferencias son mínimas y no nos generarán problemas.</w:t>
       </w:r>
     </w:p>
     <w:p>
@@ -1340,12 +1665,25 @@
         <w:pStyle w:val="Ttulo2"/>
       </w:pPr>
       <w:r>
-        <w:t>Paso 4: Instalar RStudio</w:t>
-      </w:r>
-    </w:p>
-    <w:p>
-      <w:r>
-        <w:t>Para poder instalar RStudio es necesario tener previamente instalado R (</w:t>
+        <w:t xml:space="preserve">Paso 4: Instalar </w:t>
+      </w:r>
+      <w:proofErr w:type="spellStart"/>
+      <w:r>
+        <w:t>RStudio</w:t>
+      </w:r>
+      <w:proofErr w:type="spellEnd"/>
+    </w:p>
+    <w:p>
+      <w:r>
+        <w:t xml:space="preserve">Para poder instalar </w:t>
+      </w:r>
+      <w:proofErr w:type="spellStart"/>
+      <w:r>
+        <w:t>RStudio</w:t>
+      </w:r>
+      <w:proofErr w:type="spellEnd"/>
+      <w:r>
+        <w:t xml:space="preserve"> es necesario tener previamente instalado R (</w:t>
       </w:r>
       <w:r>
         <w:rPr>
@@ -1409,10 +1747,28 @@
         <w:t xml:space="preserve">.exe </w:t>
       </w:r>
       <w:r>
-        <w:t>y haga doble click izquierdo sobre él.</w:t>
-      </w:r>
-      <w:r>
-        <w:t xml:space="preserve"> Los pasos a seguir son similares al </w:t>
+        <w:t xml:space="preserve">y haga doble </w:t>
+      </w:r>
+      <w:proofErr w:type="spellStart"/>
+      <w:proofErr w:type="gramStart"/>
+      <w:r>
+        <w:t>click</w:t>
+      </w:r>
+      <w:proofErr w:type="spellEnd"/>
+      <w:proofErr w:type="gramEnd"/>
+      <w:r>
+        <w:t xml:space="preserve"> izquierdo sobre él.</w:t>
+      </w:r>
+      <w:r>
+        <w:t xml:space="preserve"> </w:t>
+      </w:r>
+      <w:proofErr w:type="gramStart"/>
+      <w:r>
+        <w:t>Los pasos a seguir</w:t>
+      </w:r>
+      <w:proofErr w:type="gramEnd"/>
+      <w:r>
+        <w:t xml:space="preserve"> son similares al </w:t>
       </w:r>
       <w:r>
         <w:rPr>
@@ -1425,7 +1781,17 @@
         <w:t xml:space="preserve"> que se realizó anteriormente. </w:t>
       </w:r>
       <w:r>
-        <w:t xml:space="preserve">Haga click en </w:t>
+        <w:t xml:space="preserve">Haga </w:t>
+      </w:r>
+      <w:proofErr w:type="spellStart"/>
+      <w:proofErr w:type="gramStart"/>
+      <w:r>
+        <w:t>click</w:t>
+      </w:r>
+      <w:proofErr w:type="spellEnd"/>
+      <w:proofErr w:type="gramEnd"/>
+      <w:r>
+        <w:t xml:space="preserve"> en </w:t>
       </w:r>
       <w:r>
         <w:rPr>
@@ -1483,7 +1849,15 @@
         <w:t xml:space="preserve">Al haber completado el Módulo 0, usted </w:t>
       </w:r>
       <w:r>
-        <w:t>tiene instalado en su computadora a R y RStudio y estos dos están intercomunicados entre sí</w:t>
+        <w:t xml:space="preserve">tiene instalado en su computadora a R y </w:t>
+      </w:r>
+      <w:proofErr w:type="spellStart"/>
+      <w:r>
+        <w:t>RStudio</w:t>
+      </w:r>
+      <w:proofErr w:type="spellEnd"/>
+      <w:r>
+        <w:t xml:space="preserve"> y estos dos están intercomunicados entre sí</w:t>
       </w:r>
       <w:r>
         <w:t xml:space="preserve"> y listos para ser utilizados.</w:t>
@@ -1506,13 +1880,23 @@
         <w:t xml:space="preserve"> </w:t>
       </w:r>
       <w:r>
-        <w:t>R y RStudio</w:t>
-      </w:r>
-    </w:p>
-    <w:p>
-      <w:r>
-        <w:t>En este módulo se introducen los conceptos básicos de R y de RStudio</w:t>
-      </w:r>
+        <w:t xml:space="preserve">R y </w:t>
+      </w:r>
+      <w:proofErr w:type="spellStart"/>
+      <w:r>
+        <w:t>RStudio</w:t>
+      </w:r>
+      <w:proofErr w:type="spellEnd"/>
+    </w:p>
+    <w:p>
+      <w:r>
+        <w:t xml:space="preserve">En este módulo se introducen los conceptos básicos de R y de </w:t>
+      </w:r>
+      <w:proofErr w:type="spellStart"/>
+      <w:r>
+        <w:t>RStudio</w:t>
+      </w:r>
+      <w:proofErr w:type="spellEnd"/>
       <w:r>
         <w:t>. Se</w:t>
       </w:r>
@@ -1574,7 +1958,15 @@
         <w:t xml:space="preserve">, </w:t>
       </w:r>
       <w:r>
-        <w:t>qué es RStudio,</w:t>
+        <w:t xml:space="preserve">qué es </w:t>
+      </w:r>
+      <w:proofErr w:type="spellStart"/>
+      <w:r>
+        <w:t>RStudio</w:t>
+      </w:r>
+      <w:proofErr w:type="spellEnd"/>
+      <w:r>
+        <w:t>,</w:t>
       </w:r>
       <w:r>
         <w:t xml:space="preserve"> cómo se usa</w:t>
@@ -1582,8 +1974,13 @@
       <w:r>
         <w:t xml:space="preserve"> y </w:t>
       </w:r>
-      <w:r>
-        <w:t>que ventajas tiene</w:t>
+      <w:proofErr w:type="spellStart"/>
+      <w:r>
+        <w:t>que</w:t>
+      </w:r>
+      <w:proofErr w:type="spellEnd"/>
+      <w:r>
+        <w:t xml:space="preserve"> ventajas tiene</w:t>
       </w:r>
       <w:r>
         <w:t xml:space="preserve"> R por sobre Microsoft Excel.</w:t>
@@ -1632,16 +2029,48 @@
         <w:t>.</w:t>
       </w:r>
       <w:r>
-        <w:t xml:space="preserve"> R es un lenguaje de programación orientado a objetos, esto quiere decir que se pueden guardar objetos virtuales (como algún número, serie de números,  texto, tablas, imágenes, etc…) bajo algún nombre para consultarlos, modificarlos y borrarlos a pedido. </w:t>
-      </w:r>
-      <w:r>
-        <w:t>Existen muchos lenguajes orientado a objetos, todos ellos se diferencian en la sintaxis de los comandos, en los procesos que ocurren “detrás de escena”, en las capacidades, limitaciones y el “para qué” fueron creados. Algunos fueron creados para construir páginas webs, otros para crear softwar</w:t>
+        <w:t xml:space="preserve"> R es un lenguaje de programación orientado a objetos, esto quiere decir que se pueden guardar objetos virtuales (como algún número, serie de </w:t>
+      </w:r>
+      <w:proofErr w:type="gramStart"/>
+      <w:r>
+        <w:t>números,  texto</w:t>
+      </w:r>
+      <w:proofErr w:type="gramEnd"/>
+      <w:r>
+        <w:t xml:space="preserve">, tablas, imágenes, </w:t>
+      </w:r>
+      <w:proofErr w:type="spellStart"/>
+      <w:r>
+        <w:t>etc</w:t>
+      </w:r>
+      <w:proofErr w:type="spellEnd"/>
+      <w:r>
+        <w:t xml:space="preserve">…) bajo algún nombre para consultarlos, modificarlos y borrarlos a pedido. </w:t>
+      </w:r>
+      <w:r>
+        <w:t xml:space="preserve">Existen muchos </w:t>
+      </w:r>
+      <w:proofErr w:type="gramStart"/>
+      <w:r>
+        <w:t>lenguajes orientado</w:t>
+      </w:r>
+      <w:proofErr w:type="gramEnd"/>
+      <w:r>
+        <w:t xml:space="preserve"> a objetos, todos ellos se diferencian en la sintaxis de los comandos, en los procesos que ocurren “detrás de escena”, en las capacidades, limitaciones y el “para qué” fueron creados. Algunos fueron creados para construir páginas webs, otros para crear softwar</w:t>
       </w:r>
       <w:r>
         <w:t>e</w:t>
       </w:r>
       <w:r>
-        <w:t>, otros para mantener sistemas interconectados . A su vez, R es de los pocos lenguajes creados para manipular datos, lo que lo vuelve extremadamente potente en este ámbito.</w:t>
+        <w:t xml:space="preserve">, otros para mantener sistemas </w:t>
+      </w:r>
+      <w:proofErr w:type="gramStart"/>
+      <w:r>
+        <w:t>interconectados .</w:t>
+      </w:r>
+      <w:proofErr w:type="gramEnd"/>
+      <w:r>
+        <w:t xml:space="preserve"> A su vez, R es de los pocos lenguajes creados para manipular datos, lo que lo vuelve extremadamente potente en este ámbito.</w:t>
       </w:r>
     </w:p>
     <w:p>
@@ -1649,7 +2078,15 @@
         <w:t>A</w:t>
       </w:r>
       <w:r>
-        <w:t xml:space="preserve"> continuación se presentan algunas definiciones</w:t>
+        <w:t xml:space="preserve"> </w:t>
+      </w:r>
+      <w:proofErr w:type="gramStart"/>
+      <w:r>
+        <w:t>continuación</w:t>
+      </w:r>
+      <w:proofErr w:type="gramEnd"/>
+      <w:r>
+        <w:t xml:space="preserve"> se presentan algunas definiciones</w:t>
       </w:r>
       <w:r>
         <w:t xml:space="preserve"> básicas</w:t>
@@ -1901,6 +2338,7 @@
       <w:r>
         <w:t xml:space="preserve"> mientras que el paquete </w:t>
       </w:r>
+      <w:proofErr w:type="spellStart"/>
       <w:r>
         <w:rPr>
           <w:i/>
@@ -1908,6 +2346,7 @@
         </w:rPr>
         <w:t>stringr</w:t>
       </w:r>
+      <w:proofErr w:type="spellEnd"/>
       <w:r>
         <w:t xml:space="preserve"> sirve para la manipulación de textos.</w:t>
       </w:r>
@@ -2003,15 +2442,32 @@
       <w:r>
         <w:t xml:space="preserve">buscarla en su buscador de archivos como </w:t>
       </w:r>
-      <w:r>
-        <w:rPr>
-          <w:b/>
-          <w:bCs/>
-        </w:rPr>
-        <w:t xml:space="preserve">RGui </w:t>
-      </w:r>
-      <w:r>
-        <w:t xml:space="preserve">y clickear sobre el símbolo </w:t>
+      <w:proofErr w:type="spellStart"/>
+      <w:r>
+        <w:rPr>
+          <w:b/>
+          <w:bCs/>
+        </w:rPr>
+        <w:t>RGui</w:t>
+      </w:r>
+      <w:proofErr w:type="spellEnd"/>
+      <w:r>
+        <w:rPr>
+          <w:b/>
+          <w:bCs/>
+        </w:rPr>
+        <w:t xml:space="preserve"> </w:t>
+      </w:r>
+      <w:r>
+        <w:t xml:space="preserve">y </w:t>
+      </w:r>
+      <w:proofErr w:type="spellStart"/>
+      <w:r>
+        <w:t>clickear</w:t>
+      </w:r>
+      <w:proofErr w:type="spellEnd"/>
+      <w:r>
+        <w:t xml:space="preserve"> sobre el símbolo </w:t>
       </w:r>
       <w:r>
         <w:rPr>
@@ -2128,7 +2584,15 @@
         <w:t>para facilitar la interacción con este lenguaje, existe un</w:t>
       </w:r>
       <w:r>
-        <w:t xml:space="preserve"> programa llamado RStudio que funciona de interfaz</w:t>
+        <w:t xml:space="preserve"> programa llamado </w:t>
+      </w:r>
+      <w:proofErr w:type="spellStart"/>
+      <w:r>
+        <w:t>RStudio</w:t>
+      </w:r>
+      <w:proofErr w:type="spellEnd"/>
+      <w:r>
+        <w:t xml:space="preserve"> que funciona de interfaz</w:t>
       </w:r>
       <w:r>
         <w:t xml:space="preserve"> gráfica.</w:t>
@@ -2141,13 +2605,26 @@
       <w:r>
         <w:t xml:space="preserve">B. </w:t>
       </w:r>
-      <w:r>
-        <w:t>RStudio como interfaz facilitadora para programar en R</w:t>
-      </w:r>
-    </w:p>
-    <w:p>
-      <w:r>
-        <w:t xml:space="preserve">Busque RStudio en su buscador de archivos y ábralo. </w:t>
+      <w:proofErr w:type="spellStart"/>
+      <w:r>
+        <w:t>RStudio</w:t>
+      </w:r>
+      <w:proofErr w:type="spellEnd"/>
+      <w:r>
+        <w:t xml:space="preserve"> como interfaz facilitadora para programar en R</w:t>
+      </w:r>
+    </w:p>
+    <w:p>
+      <w:r>
+        <w:t xml:space="preserve">Busque </w:t>
+      </w:r>
+      <w:proofErr w:type="spellStart"/>
+      <w:r>
+        <w:t>RStudio</w:t>
+      </w:r>
+      <w:proofErr w:type="spellEnd"/>
+      <w:r>
+        <w:t xml:space="preserve"> en su buscador de archivos y ábralo. </w:t>
       </w:r>
       <w:r>
         <w:t xml:space="preserve">Su símbolo distintivo es </w:t>
@@ -2258,11 +2735,24 @@
       <w:r>
         <w:t xml:space="preserve">Podrán observar 4 </w:t>
       </w:r>
-      <w:r>
-        <w:t xml:space="preserve">sub-ventanas dentro de la </w:t>
-      </w:r>
-      <w:r>
-        <w:t>ventada de RStudio. Cada una de ellas tiene funciones distintas:</w:t>
+      <w:proofErr w:type="spellStart"/>
+      <w:r>
+        <w:t>sub-ventanas</w:t>
+      </w:r>
+      <w:proofErr w:type="spellEnd"/>
+      <w:r>
+        <w:t xml:space="preserve"> dentro de la </w:t>
+      </w:r>
+      <w:r>
+        <w:t xml:space="preserve">ventada de </w:t>
+      </w:r>
+      <w:proofErr w:type="spellStart"/>
+      <w:r>
+        <w:t>RStudio</w:t>
+      </w:r>
+      <w:proofErr w:type="spellEnd"/>
+      <w:r>
+        <w:t>. Cada una de ellas tiene funciones distintas:</w:t>
       </w:r>
     </w:p>
     <w:p>
@@ -2292,7 +2782,13 @@
         <w:t xml:space="preserve"> de su programa. </w:t>
       </w:r>
       <w:r>
-        <w:t>No es mas que un lector de archivos de texto</w:t>
+        <w:t xml:space="preserve">No es </w:t>
+      </w:r>
+      <w:r>
+        <w:t>más</w:t>
+      </w:r>
+      <w:r>
+        <w:t xml:space="preserve"> que un lector de archivos de texto</w:t>
       </w:r>
       <w:r>
         <w:t xml:space="preserve"> con algunas modificaciones estéticas y funcionales: </w:t>
@@ -2301,10 +2797,30 @@
         <w:t xml:space="preserve">El texto tendrá colores distintos según si se refiere a funciones, a </w:t>
       </w:r>
       <w:r>
-        <w:t xml:space="preserve">números, a texto, a funciones lógicas, etc. </w:t>
-      </w:r>
-      <w:r>
-        <w:t xml:space="preserve">Una vez escrita una línea, esta se ejecuta clickeando sobre </w:t>
+        <w:t xml:space="preserve">números, a texto, a </w:t>
+      </w:r>
+      <w:r>
+        <w:t xml:space="preserve">términos </w:t>
+      </w:r>
+      <w:r>
+        <w:t>lógic</w:t>
+      </w:r>
+      <w:r>
+        <w:t>o</w:t>
+      </w:r>
+      <w:r>
+        <w:t xml:space="preserve">s, etc. </w:t>
+      </w:r>
+      <w:r>
+        <w:t xml:space="preserve">Una vez escrita una línea, esta se ejecuta </w:t>
+      </w:r>
+      <w:proofErr w:type="spellStart"/>
+      <w:r>
+        <w:t>clickeando</w:t>
+      </w:r>
+      <w:proofErr w:type="spellEnd"/>
+      <w:r>
+        <w:t xml:space="preserve"> sobre </w:t>
       </w:r>
       <w:r>
         <w:rPr>
@@ -2319,12 +2835,33 @@
       <w:r>
         <w:t xml:space="preserve">presionando </w:t>
       </w:r>
-      <w:r>
-        <w:rPr>
-          <w:b/>
-          <w:bCs/>
-        </w:rPr>
-        <w:t>Crtl + Enter</w:t>
+      <w:proofErr w:type="spellStart"/>
+      <w:r>
+        <w:rPr>
+          <w:b/>
+          <w:bCs/>
+        </w:rPr>
+        <w:t>Crtl</w:t>
+      </w:r>
+      <w:proofErr w:type="spellEnd"/>
+      <w:r>
+        <w:rPr>
+          <w:b/>
+          <w:bCs/>
+        </w:rPr>
+        <w:t xml:space="preserve"> + </w:t>
+      </w:r>
+      <w:proofErr w:type="spellStart"/>
+      <w:r>
+        <w:rPr>
+          <w:b/>
+          <w:bCs/>
+        </w:rPr>
+        <w:t>Enter</w:t>
+      </w:r>
+      <w:proofErr w:type="spellEnd"/>
+      <w:r>
+        <w:t xml:space="preserve"> cuando se encuentre situado sobre ella</w:t>
       </w:r>
       <w:r>
         <w:t>.</w:t>
@@ -2338,20 +2875,56 @@
           <w:numId w:val="5"/>
         </w:numPr>
       </w:pPr>
-      <w:r>
-        <w:t>Environment (Ambiente)</w:t>
+      <w:proofErr w:type="spellStart"/>
+      <w:r>
+        <w:t>Environment</w:t>
+      </w:r>
+      <w:proofErr w:type="spellEnd"/>
+      <w:r>
+        <w:t xml:space="preserve"> (Ambiente)</w:t>
       </w:r>
       <w:r>
         <w:t xml:space="preserve"> + otras: Se muestran los objetos guardados en el ambiente</w:t>
       </w:r>
       <w:r>
-        <w:t xml:space="preserve"> a los que se puede acceder clickeandolos. En la imagen, el ambiente está vacío.</w:t>
-      </w:r>
-      <w:r>
-        <w:t xml:space="preserve"> La solapa de ambiente será la mas utilizada de </w:t>
-      </w:r>
-      <w:r>
-        <w:t xml:space="preserve">esta sub-ventana. Las demás </w:t>
+        <w:t>, se</w:t>
+      </w:r>
+      <w:r>
+        <w:t xml:space="preserve"> los que se puede acceder </w:t>
+      </w:r>
+      <w:proofErr w:type="spellStart"/>
+      <w:r>
+        <w:t>clickeandolos</w:t>
+      </w:r>
+      <w:proofErr w:type="spellEnd"/>
+      <w:r>
+        <w:t>. En la imagen, el ambiente está vacío.</w:t>
+      </w:r>
+      <w:r>
+        <w:t xml:space="preserve"> La solapa de ambiente será la </w:t>
+      </w:r>
+      <w:r>
+        <w:t>más</w:t>
+      </w:r>
+      <w:r>
+        <w:t xml:space="preserve"> utilizada de </w:t>
+      </w:r>
+      <w:r>
+        <w:t xml:space="preserve">esta </w:t>
+      </w:r>
+      <w:proofErr w:type="spellStart"/>
+      <w:r>
+        <w:t>sub-ventana</w:t>
+      </w:r>
+      <w:proofErr w:type="spellEnd"/>
+      <w:r>
+        <w:t>. Las demás</w:t>
+      </w:r>
+      <w:r>
+        <w:t xml:space="preserve"> no serán utilizadas en este curso</w:t>
+      </w:r>
+      <w:r>
+        <w:t xml:space="preserve"> </w:t>
       </w:r>
     </w:p>
     <w:p>
@@ -2381,16 +2954,45 @@
         </w:numPr>
       </w:pPr>
       <w:r>
-        <w:t xml:space="preserve">Files (archivos), Plots (Imágenes), </w:t>
-      </w:r>
-      <w:r>
-        <w:t>Packages (Paquetes)</w:t>
-      </w:r>
-      <w:r>
-        <w:t>, Help (Ayuda)</w:t>
-      </w:r>
-      <w:r>
-        <w:t>, etc:</w:t>
+        <w:t xml:space="preserve">Files (archivos), </w:t>
+      </w:r>
+      <w:proofErr w:type="spellStart"/>
+      <w:r>
+        <w:t>Plots</w:t>
+      </w:r>
+      <w:proofErr w:type="spellEnd"/>
+      <w:r>
+        <w:t xml:space="preserve"> (Imágenes), </w:t>
+      </w:r>
+      <w:proofErr w:type="spellStart"/>
+      <w:r>
+        <w:t>Packages</w:t>
+      </w:r>
+      <w:proofErr w:type="spellEnd"/>
+      <w:r>
+        <w:t xml:space="preserve"> (Paquetes)</w:t>
+      </w:r>
+      <w:r>
+        <w:t xml:space="preserve">, </w:t>
+      </w:r>
+      <w:proofErr w:type="spellStart"/>
+      <w:r>
+        <w:t>Help</w:t>
+      </w:r>
+      <w:proofErr w:type="spellEnd"/>
+      <w:r>
+        <w:t xml:space="preserve"> (Ayuda)</w:t>
+      </w:r>
+      <w:r>
+        <w:t xml:space="preserve">, </w:t>
+      </w:r>
+      <w:proofErr w:type="spellStart"/>
+      <w:r>
+        <w:t>etc</w:t>
+      </w:r>
+      <w:proofErr w:type="spellEnd"/>
+      <w:r>
+        <w:t>:</w:t>
       </w:r>
     </w:p>
     <w:p>
@@ -2544,7 +3146,17 @@
         <w:t xml:space="preserve"> su secuencia queda explicita en el script</w:t>
       </w:r>
       <w:r>
-        <w:t xml:space="preserve"> y puede ser repetida todas las veces necesarias. La mayor parte del trabajo se encuentra en la escritura del primer script</w:t>
+        <w:t xml:space="preserve"> y puede ser repetida</w:t>
+      </w:r>
+      <w:r>
+        <w:t xml:space="preserve"> y modificada</w:t>
+      </w:r>
+      <w:r>
+        <w:t xml:space="preserve"> todas las veces necesarias. La mayor parte del trabajo se encuentra en la escritura del primer </w:t>
+      </w:r>
+      <w:r>
+        <w:lastRenderedPageBreak/>
+        <w:t>script</w:t>
       </w:r>
       <w:r>
         <w:t>, luego solo basta aplicarlo</w:t>
@@ -2553,11 +3165,7 @@
         <w:t xml:space="preserve"> y esta segunda parte suele tomar literalmente menos de 1 segundo</w:t>
       </w:r>
       <w:r>
-        <w:t xml:space="preserve"> de </w:t>
-      </w:r>
-      <w:r>
-        <w:lastRenderedPageBreak/>
-        <w:t>forma casi automática</w:t>
+        <w:t xml:space="preserve"> de forma casi automática</w:t>
       </w:r>
       <w:r>
         <w:t>.</w:t>
@@ -2695,7 +3303,13 @@
         <w:t>y la cantidad disponible es enorme ya que t</w:t>
       </w:r>
       <w:r>
-        <w:t>oda la población tiene acceso a compartir sus funciones</w:t>
+        <w:t>oda la población tiene acceso a comparti</w:t>
+      </w:r>
+      <w:r>
+        <w:t>r</w:t>
+      </w:r>
+      <w:r>
+        <w:t xml:space="preserve"> las propias</w:t>
       </w:r>
       <w:r>
         <w:t>.</w:t>
@@ -2770,8 +3384,13 @@
           <w:numId w:val="8"/>
         </w:numPr>
       </w:pPr>
-      <w:r>
-        <w:t>Intuitividad: Excel es mucho más intuitivo que R</w:t>
+      <w:proofErr w:type="spellStart"/>
+      <w:r>
+        <w:t>Intuitividad</w:t>
+      </w:r>
+      <w:proofErr w:type="spellEnd"/>
+      <w:r>
+        <w:t>: Excel es mucho más intuitivo que R</w:t>
       </w:r>
       <w:r>
         <w:t xml:space="preserve"> lo que facilita su aprendizaje en especial para aquellos que están iniciando en </w:t>
@@ -2831,13 +3450,19 @@
         </w:numPr>
       </w:pPr>
       <w:r>
-        <w:t>Visualización de las tablas: La interfaz de Excel muestra todo el tiempo la/s tabla/s con la que el usuario esta trabajando</w:t>
+        <w:t xml:space="preserve">Visualización de las tablas: La interfaz de Excel muestra todo el tiempo la/s tabla/s con la que el usuario </w:t>
+      </w:r>
+      <w:r>
+        <w:t>está</w:t>
+      </w:r>
+      <w:r>
+        <w:t xml:space="preserve"> trabajando</w:t>
       </w:r>
       <w:r>
         <w:t xml:space="preserve"> lo que permite echar un vistazo </w:t>
       </w:r>
       <w:r>
-        <w:t>rápido y de forma sencilla la tabla con la que se está trabajando.</w:t>
+        <w:t>rápido y de forma sencilla.</w:t>
       </w:r>
     </w:p>
     <w:p>
@@ -2867,10 +3492,7 @@
         <w:t xml:space="preserve">leer </w:t>
       </w:r>
       <w:r>
-        <w:t xml:space="preserve">información </w:t>
-      </w:r>
-      <w:r>
-        <w:t>y realizar operaciones básicas</w:t>
+        <w:t>información y realizar operaciones básicas</w:t>
       </w:r>
       <w:r>
         <w:t xml:space="preserve"> desde un archivo Excel.</w:t>
@@ -2917,13 +3539,16 @@
         <w:t xml:space="preserve">a, descubrirán que </w:t>
       </w:r>
       <w:r>
-        <w:t xml:space="preserve">usar R es una forma mucho más eficiente que </w:t>
-      </w:r>
-      <w:r>
-        <w:t xml:space="preserve">Excel y podrán reducir enormemente </w:t>
-      </w:r>
-      <w:r>
-        <w:t>mucho esfuerzo en la realización de sus trabajos.</w:t>
+        <w:t xml:space="preserve">usar R es mucho más eficiente que </w:t>
+      </w:r>
+      <w:r>
+        <w:t>Excel y podrán reducir enormemente</w:t>
+      </w:r>
+      <w:r>
+        <w:t xml:space="preserve"> el</w:t>
+      </w:r>
+      <w:r>
+        <w:t xml:space="preserve"> esfuerzo en la realización de sus trabajos.</w:t>
       </w:r>
     </w:p>
     <w:sectPr>
@@ -3963,7 +4588,7 @@
     <w:lsdException w:name="Table Web 2" w:semiHidden="1" w:unhideWhenUsed="1"/>
     <w:lsdException w:name="Table Web 3" w:semiHidden="1" w:unhideWhenUsed="1"/>
     <w:lsdException w:name="Balloon Text" w:semiHidden="1" w:unhideWhenUsed="1"/>
-    <w:lsdException w:name="Table Grid" w:semiHidden="1" w:uiPriority="39" w:unhideWhenUsed="1"/>
+    <w:lsdException w:name="Table Grid" w:uiPriority="39"/>
     <w:lsdException w:name="Table Theme" w:semiHidden="1" w:unhideWhenUsed="1"/>
     <w:lsdException w:name="Placeholder Text" w:semiHidden="1"/>
     <w:lsdException w:name="No Spacing" w:uiPriority="1" w:qFormat="1"/>

</xml_diff>